<commit_message>
Reservation pour les diagramme UML et choix techniques
</commit_message>
<xml_diff>
--- a/Livrables/Documentation technique.docx
+++ b/Livrables/Documentation technique.docx
@@ -3,6 +3,26 @@
 <w:document xmlns:wpc="http://schemas.microsoft.com/office/word/2010/wordprocessingCanvas" xmlns:mc="http://schemas.openxmlformats.org/markup-compatibility/2006" xmlns:o="urn:schemas-microsoft-com:office:office" xmlns:r="http://schemas.openxmlformats.org/officeDocument/2006/relationships" xmlns:m="http://schemas.openxmlformats.org/officeDocument/2006/math" xmlns:v="urn:schemas-microsoft-com:vml" xmlns:wp14="http://schemas.microsoft.com/office/word/2010/wordprocessingDrawing" xmlns:wp="http://schemas.openxmlformats.org/drawingml/2006/wordprocessingDrawing" xmlns:w10="urn:schemas-microsoft-com:office:word" xmlns:w="http://schemas.openxmlformats.org/wordprocessingml/2006/main" xmlns:w14="http://schemas.microsoft.com/office/word/2010/wordml" xmlns:w15="http://schemas.microsoft.com/office/word/2012/wordml" xmlns:wpg="http://schemas.microsoft.com/office/word/2010/wordprocessingGroup" xmlns:wpi="http://schemas.microsoft.com/office/word/2010/wordprocessingInk" xmlns:wne="http://schemas.microsoft.com/office/word/2006/wordml" xmlns:wps="http://schemas.microsoft.com/office/word/2010/wordprocessingShape" mc:Ignorable="w14 w15 wp14">
   <w:body>
     <w:p>
+      <w:r>
+        <w:t>Mode utilisation en énumération =&gt; évolutif (ajout d’un mode admin par ex)</w:t>
+      </w:r>
+    </w:p>
+    <w:p/>
+    <w:p>
+      <w:r>
+        <w:t>Fenêtre modale pour création de taches avec champs pré remplis mais modifiable : plus cohérent avec une insertion</w:t>
+      </w:r>
+    </w:p>
+    <w:p/>
+    <w:p>
+      <w:proofErr w:type="spellStart"/>
+      <w:r>
+        <w:t>Expander</w:t>
+      </w:r>
+      <w:proofErr w:type="spellEnd"/>
+      <w:r>
+        <w:t xml:space="preserve"> pour la saisie de temps : plus cohérent avec une modification</w:t>
+      </w:r>
       <w:bookmarkStart w:id="0" w:name="_GoBack"/>
       <w:bookmarkEnd w:id="0"/>
     </w:p>

</xml_diff>

<commit_message>
Ajout gestion chaine de connexion dans la doc technique
</commit_message>
<xml_diff>
--- a/Livrables/Documentation technique.docx
+++ b/Livrables/Documentation technique.docx
@@ -2,6 +2,38 @@
 <file path=word/document.xml><?xml version="1.0" encoding="utf-8"?>
 <w:document xmlns:wpc="http://schemas.microsoft.com/office/word/2010/wordprocessingCanvas" xmlns:mc="http://schemas.openxmlformats.org/markup-compatibility/2006" xmlns:o="urn:schemas-microsoft-com:office:office" xmlns:r="http://schemas.openxmlformats.org/officeDocument/2006/relationships" xmlns:m="http://schemas.openxmlformats.org/officeDocument/2006/math" xmlns:v="urn:schemas-microsoft-com:vml" xmlns:wp14="http://schemas.microsoft.com/office/word/2010/wordprocessingDrawing" xmlns:wp="http://schemas.openxmlformats.org/drawingml/2006/wordprocessingDrawing" xmlns:w10="urn:schemas-microsoft-com:office:word" xmlns:w="http://schemas.openxmlformats.org/wordprocessingml/2006/main" xmlns:w14="http://schemas.microsoft.com/office/word/2010/wordml" xmlns:w15="http://schemas.microsoft.com/office/word/2012/wordml" xmlns:wpg="http://schemas.microsoft.com/office/word/2010/wordprocessingGroup" xmlns:wpi="http://schemas.microsoft.com/office/word/2010/wordprocessingInk" xmlns:wne="http://schemas.microsoft.com/office/word/2006/wordml" xmlns:wps="http://schemas.microsoft.com/office/word/2010/wordprocessingShape" mc:Ignorable="w14 w15 wp14">
   <w:body>
+    <w:p>
+      <w:pPr>
+        <w:rPr>
+          <w:b/>
+        </w:rPr>
+      </w:pPr>
+      <w:r>
+        <w:rPr>
+          <w:b/>
+        </w:rPr>
+        <w:t>Sélection de la chaine de connexion</w:t>
+      </w:r>
+      <w:r>
+        <w:rPr>
+          <w:b/>
+        </w:rPr>
+        <w:t xml:space="preserve"> (dans les propriétés de l’appli)</w:t>
+      </w:r>
+    </w:p>
+    <w:p>
+      <w:r>
+        <w:t>En mode débug : sélection dans une combobox au lancement de l’appli sur toutes les strings commençant par « JobOverviewConnectionString ».</w:t>
+      </w:r>
+    </w:p>
+    <w:p>
+      <w:r>
+        <w:t>En mode release : sélection de la string « JobOverviewConnectionStringDefault ».</w:t>
+      </w:r>
+      <w:bookmarkStart w:id="0" w:name="_GoBack"/>
+      <w:bookmarkEnd w:id="0"/>
+    </w:p>
+    <w:p/>
     <w:p>
       <w:r>
         <w:t>Mode utilisation en énumération =&gt; évolutif (ajout d’un mode admin par ex)</w:t>
@@ -15,17 +47,12 @@
     </w:p>
     <w:p/>
     <w:p>
-      <w:proofErr w:type="spellStart"/>
       <w:r>
-        <w:t>Expander</w:t>
+        <w:t>Expander pour la saisie de temps : plus cohérent avec une modification</w:t>
       </w:r>
-      <w:proofErr w:type="spellEnd"/>
-      <w:r>
-        <w:t xml:space="preserve"> pour la saisie de temps : plus cohérent avec une modification</w:t>
-      </w:r>
-      <w:bookmarkStart w:id="0" w:name="_GoBack"/>
-      <w:bookmarkEnd w:id="0"/>
     </w:p>
+    <w:p/>
+    <w:p/>
     <w:sectPr>
       <w:pgSz w:w="11906" w:h="16838"/>
       <w:pgMar w:top="1417" w:right="1417" w:bottom="1417" w:left="1417" w:header="708" w:footer="708" w:gutter="0"/>

</xml_diff>

<commit_message>
Ajout commentaires DAL et modif doc technique
</commit_message>
<xml_diff>
--- a/Livrables/Documentation technique.docx
+++ b/Livrables/Documentation technique.docx
@@ -30,28 +30,131 @@
       <w:r>
         <w:t>En mode release : sélection de la string « JobOverviewConnectionStringDefault ».</w:t>
       </w:r>
+    </w:p>
+    <w:p/>
+    <w:p>
+      <w:r>
+        <w:t>Mode utilisation en énumération =&gt; évolutif (ajout d’un mode admin par ex)</w:t>
+      </w:r>
+    </w:p>
+    <w:p/>
+    <w:p>
+      <w:r>
+        <w:t>Fenêtre modale pour création de taches avec champs pré remplis mais modifiable : plus cohérent avec une insertion</w:t>
+      </w:r>
+    </w:p>
+    <w:p/>
+    <w:p>
+      <w:r>
+        <w:t>Expander pour la saisie de temps : plus cohérent avec une modification</w:t>
+      </w:r>
+    </w:p>
+    <w:p/>
+    <w:p>
+      <w:pPr>
+        <w:rPr>
+          <w:b/>
+          <w:u w:val="single"/>
+        </w:rPr>
+      </w:pPr>
+      <w:r>
+        <w:rPr>
+          <w:b/>
+          <w:u w:val="single"/>
+        </w:rPr>
+        <w:t xml:space="preserve">DAL :: </w:t>
+      </w:r>
+      <w:r>
+        <w:rPr>
+          <w:b/>
+          <w:u w:val="single"/>
+        </w:rPr>
+        <w:t>UpdateDatabaseWorkTimeOfTaskList</w:t>
+      </w:r>
+    </w:p>
+    <w:p>
+      <w:r>
+        <w:t>Utilisation d’un merge pour faire l’ajout, la suppression et la modification en une seule requête/connexion. Plus efficace car insertion de masse.</w:t>
+      </w:r>
+    </w:p>
+    <w:p/>
+    <w:p>
+      <w:r>
+        <w:rPr>
+          <w:b/>
+          <w:u w:val="single"/>
+        </w:rPr>
+        <w:t xml:space="preserve">DAL :: </w:t>
+      </w:r>
+      <w:r>
+        <w:rPr>
+          <w:b/>
+          <w:u w:val="single"/>
+        </w:rPr>
+        <w:t>UpdateDatabaseTaskListOfEmployee</w:t>
+      </w:r>
+    </w:p>
+    <w:p>
+      <w:r>
+        <w:t xml:space="preserve">Séparation des </w:t>
+      </w:r>
+      <w:r>
+        <w:t>requêtes</w:t>
+      </w:r>
+      <w:r>
+        <w:t xml:space="preserve"> d’ajout et de suppression de taches en masse car celles-ci nécessitent de travailler sur deux tables différentes (jo.Tache, jo.TacheProd) empêchant le merge.</w:t>
+      </w:r>
+    </w:p>
+    <w:p>
+      <w:r>
+        <w:t xml:space="preserve">Le choix de faire l’ajout et la suppression dans la même méthode permet de n’utiliser qu’une connexion et de s’assurer que le tout ne sera </w:t>
+      </w:r>
+      <w:r>
+        <w:t>effectué</w:t>
+      </w:r>
+      <w:r>
+        <w:t xml:space="preserve"> que si aucune erreur ne se produit (</w:t>
+      </w:r>
+      <w:r>
+        <w:t>grâce</w:t>
+      </w:r>
+      <w:r>
+        <w:t xml:space="preserve"> à la transaction) </w:t>
+      </w:r>
+    </w:p>
+    <w:p/>
+    <w:p>
+      <w:r>
+        <w:rPr>
+          <w:b/>
+          <w:u w:val="single"/>
+        </w:rPr>
+        <w:t xml:space="preserve">DAL :: </w:t>
+      </w:r>
+      <w:r>
+        <w:rPr>
+          <w:b/>
+          <w:u w:val="single"/>
+        </w:rPr>
+        <w:t>ExportListTaskEmployeeToXML</w:t>
+      </w:r>
+    </w:p>
+    <w:p>
+      <w:r>
+        <w:t xml:space="preserve">Utilisation d’un XMLSerializer car l’architecture de notre liste </w:t>
+      </w:r>
+      <w:r>
+        <w:t xml:space="preserve">d’employés </w:t>
+      </w:r>
       <w:bookmarkStart w:id="0" w:name="_GoBack"/>
       <w:bookmarkEnd w:id="0"/>
-    </w:p>
-    <w:p/>
-    <w:p>
-      <w:r>
-        <w:t>Mode utilisation en énumération =&gt; évolutif (ajout d’un mode admin par ex)</w:t>
-      </w:r>
-    </w:p>
-    <w:p/>
-    <w:p>
-      <w:r>
-        <w:t>Fenêtre modale pour création de taches avec champs pré remplis mais modifiable : plus cohérent avec une insertion</w:t>
-      </w:r>
-    </w:p>
-    <w:p/>
-    <w:p>
-      <w:r>
-        <w:t>Expander pour la saisie de temps : plus cohérent avec une modification</w:t>
-      </w:r>
-    </w:p>
-    <w:p/>
+      <w:r>
+        <w:t>correspond exactement à celle du fichier XML voulu</w:t>
+      </w:r>
+      <w:r>
+        <w:t>.</w:t>
+      </w:r>
+    </w:p>
     <w:p/>
     <w:sectPr>
       <w:pgSz w:w="11906" w:h="16838"/>

</xml_diff>

<commit_message>
suppr validation rules + style doc uti
</commit_message>
<xml_diff>
--- a/Livrables/Documentation technique.docx
+++ b/Livrables/Documentation technique.docx
@@ -125,15 +125,7 @@
         <w:rPr>
           <w:rFonts w:cstheme="minorHAnsi"/>
         </w:rPr>
-        <w:t xml:space="preserve">Mode utilisation en énumération </w:t>
-      </w:r>
-      <w:bookmarkStart w:id="0" w:name="_GoBack"/>
-      <w:bookmarkEnd w:id="0"/>
-      <w:r>
-        <w:rPr>
-          <w:rFonts w:cstheme="minorHAnsi"/>
-        </w:rPr>
-        <w:t>=&gt; évolutif (ajout d’un mode admin par ex)</w:t>
+        <w:t>Mode utilisation en énumération =&gt; évolutif (ajout d’un mode admin par ex)</w:t>
       </w:r>
     </w:p>
     <w:p>
@@ -776,21 +768,7 @@
         <w:rPr>
           <w:rFonts w:cstheme="minorHAnsi"/>
         </w:rPr>
-        <w:t xml:space="preserve">Cette méthode permet de repasser en mode « consultation » et affecte le premier temps de travail </w:t>
-      </w:r>
-      <w:proofErr w:type="gramStart"/>
-      <w:r>
-        <w:rPr>
-          <w:rFonts w:cstheme="minorHAnsi"/>
-        </w:rPr>
-        <w:t>de</w:t>
-      </w:r>
-      <w:proofErr w:type="gramEnd"/>
-      <w:r>
-        <w:rPr>
-          <w:rFonts w:cstheme="minorHAnsi"/>
-        </w:rPr>
-        <w:t xml:space="preserve"> la tache courante au temps de travail courant.</w:t>
+        <w:t>Cette méthode permet de repasser en mode « consultation » et affecte le premier temps de travail de la tache courante au temps de travail courant.</w:t>
       </w:r>
     </w:p>
     <w:p>
@@ -840,19 +818,7 @@
         <w:rPr>
           <w:rFonts w:cstheme="minorHAnsi"/>
         </w:rPr>
-        <w:t xml:space="preserve">On réinitialise ensuite la liste </w:t>
-      </w:r>
-      <w:r>
-        <w:rPr>
-          <w:rFonts w:cstheme="minorHAnsi"/>
-        </w:rPr>
-        <w:t>«</w:t>
-      </w:r>
-      <w:r>
-        <w:rPr>
-          <w:rFonts w:cstheme="minorHAnsi"/>
-        </w:rPr>
-        <w:t xml:space="preserve"> </w:t>
+        <w:t xml:space="preserve">On réinitialise ensuite la liste « </w:t>
       </w:r>
       <w:proofErr w:type="spellStart"/>
       <w:r>
@@ -889,13 +855,8 @@
           <w:rFonts w:cstheme="minorHAnsi"/>
         </w:rPr>
       </w:pPr>
-    </w:p>
-    <w:p>
-      <w:pPr>
-        <w:rPr>
-          <w:rFonts w:cstheme="minorHAnsi"/>
-        </w:rPr>
-      </w:pPr>
+      <w:bookmarkStart w:id="0" w:name="_GoBack"/>
+      <w:bookmarkEnd w:id="0"/>
     </w:p>
     <w:sectPr>
       <w:pgSz w:w="11906" w:h="16838"/>

</xml_diff>

<commit_message>
Doc technique pour taskmanaging
</commit_message>
<xml_diff>
--- a/Livrables/Documentation technique.docx
+++ b/Livrables/Documentation technique.docx
@@ -148,8 +148,6 @@
           <w:rFonts w:cstheme="minorHAnsi"/>
         </w:rPr>
       </w:pPr>
-      <w:bookmarkStart w:id="0" w:name="_GoBack"/>
-      <w:bookmarkEnd w:id="0"/>
       <w:r>
         <w:rPr>
           <w:rFonts w:cstheme="minorHAnsi"/>
@@ -451,6 +449,8 @@
         </w:rPr>
         <w:t>.</w:t>
       </w:r>
+      <w:bookmarkStart w:id="0" w:name="_GoBack"/>
+      <w:bookmarkEnd w:id="0"/>
     </w:p>
     <w:p>
       <w:pPr>
@@ -878,25 +878,187 @@
       </w:r>
     </w:p>
     <w:p>
-      <w:pPr>
-        <w:rPr>
-          <w:rFonts w:cstheme="minorHAnsi"/>
-        </w:rPr>
-      </w:pPr>
-    </w:p>
-    <w:p>
-      <w:pPr>
-        <w:rPr>
-          <w:rFonts w:cstheme="minorHAnsi"/>
-        </w:rPr>
-      </w:pPr>
-    </w:p>
-    <w:p>
-      <w:pPr>
-        <w:rPr>
-          <w:rFonts w:cstheme="minorHAnsi"/>
-        </w:rPr>
-      </w:pPr>
+      <w:proofErr w:type="gramStart"/>
+      <w:r>
+        <w:rPr>
+          <w:rFonts w:cstheme="minorHAnsi"/>
+        </w:rPr>
+        <w:t>celle</w:t>
+      </w:r>
+      <w:proofErr w:type="gramEnd"/>
+      <w:r>
+        <w:rPr>
+          <w:rFonts w:cstheme="minorHAnsi"/>
+        </w:rPr>
+        <w:t xml:space="preserve"> du fichier XML voulu.</w:t>
+      </w:r>
+      <w:r>
+        <w:t xml:space="preserve"> </w:t>
+      </w:r>
+    </w:p>
+    <w:p>
+      <w:pPr>
+        <w:pStyle w:val="Titre2"/>
+        <w:rPr>
+          <w:rFonts w:asciiTheme="minorHAnsi" w:hAnsiTheme="minorHAnsi" w:cstheme="minorHAnsi"/>
+          <w:color w:val="auto"/>
+          <w:sz w:val="22"/>
+          <w:szCs w:val="22"/>
+        </w:rPr>
+      </w:pPr>
+      <w:proofErr w:type="spellStart"/>
+      <w:r>
+        <w:lastRenderedPageBreak/>
+        <w:t>VMTask</w:t>
+      </w:r>
+      <w:r>
+        <w:t>Managing</w:t>
+      </w:r>
+      <w:proofErr w:type="spellEnd"/>
+      <w:r>
+        <w:t> </w:t>
+      </w:r>
+    </w:p>
+    <w:p>
+      <w:pPr>
+        <w:pStyle w:val="Titre3"/>
+      </w:pPr>
+      <w:r>
+        <w:t xml:space="preserve">Propriété </w:t>
+      </w:r>
+      <w:proofErr w:type="spellStart"/>
+      <w:r>
+        <w:t>SelectedEmployee</w:t>
+      </w:r>
+      <w:proofErr w:type="spellEnd"/>
+    </w:p>
+    <w:p>
+      <w:pPr>
+        <w:rPr>
+          <w:rFonts w:cstheme="minorHAnsi"/>
+        </w:rPr>
+      </w:pPr>
+      <w:r>
+        <w:t xml:space="preserve">Il s’agit de l’employé sélectionné </w:t>
+      </w:r>
+      <w:r>
+        <w:t>dans la première liste. Cette propriété permet de charger la liste de ses tâches seulement si elles sont consultées. Les listes permettant l’affichage sont alors misent à jour (</w:t>
+      </w:r>
+      <w:proofErr w:type="spellStart"/>
+      <w:r>
+        <w:t>ListTaskProd</w:t>
+      </w:r>
+      <w:proofErr w:type="spellEnd"/>
+      <w:r>
+        <w:t xml:space="preserve"> et </w:t>
+      </w:r>
+      <w:proofErr w:type="spellStart"/>
+      <w:r>
+        <w:t>ListTaskAnnex</w:t>
+      </w:r>
+      <w:proofErr w:type="spellEnd"/>
+      <w:r>
+        <w:t>) ainsi que les autres données relative à l’employé sélectionné.</w:t>
+      </w:r>
+      <w:r>
+        <w:rPr>
+          <w:rFonts w:cstheme="minorHAnsi"/>
+        </w:rPr>
+        <w:t xml:space="preserve"> </w:t>
+      </w:r>
+    </w:p>
+    <w:p>
+      <w:pPr>
+        <w:pStyle w:val="Titre3"/>
+      </w:pPr>
+      <w:r>
+        <w:t>Liste d’ajout et suppression de tâches</w:t>
+      </w:r>
+    </w:p>
+    <w:p>
+      <w:pPr>
+        <w:rPr>
+          <w:rFonts w:cstheme="minorHAnsi"/>
+        </w:rPr>
+      </w:pPr>
+      <w:r>
+        <w:rPr>
+          <w:rFonts w:cstheme="minorHAnsi"/>
+        </w:rPr>
+        <w:t>L’ajout et la suppression de tâche se fait via 2 liste l’une gérant les tâches à ajouter et l’autre les tâches à supprimer pour faciliter les interactions avec le model et la fenêtre modale d’ajout de tâche.</w:t>
+      </w:r>
+    </w:p>
+    <w:p>
+      <w:pPr>
+        <w:rPr>
+          <w:rFonts w:cstheme="minorHAnsi"/>
+        </w:rPr>
+      </w:pPr>
+    </w:p>
+    <w:p>
+      <w:pPr>
+        <w:pStyle w:val="Titre3"/>
+      </w:pPr>
+      <w:r>
+        <w:t xml:space="preserve">Fenêtre modale de création de tâches </w:t>
+      </w:r>
+      <w:proofErr w:type="spellStart"/>
+      <w:r>
+        <w:t>VMAddTask</w:t>
+      </w:r>
+      <w:proofErr w:type="spellEnd"/>
+    </w:p>
+    <w:p>
+      <w:r>
+        <w:t xml:space="preserve">L’employé courant de la fenêtre de création de tâche est envoyé en variable pour </w:t>
+      </w:r>
+      <w:proofErr w:type="spellStart"/>
+      <w:r>
+        <w:t>VMAddTask</w:t>
+      </w:r>
+      <w:proofErr w:type="spellEnd"/>
+      <w:r>
+        <w:t xml:space="preserve"> permettant ainsi de faire le lien entre les deux vues.</w:t>
+      </w:r>
+    </w:p>
+    <w:p>
+      <w:pPr>
+        <w:rPr>
+          <w:rFonts w:cstheme="minorHAnsi"/>
+        </w:rPr>
+      </w:pPr>
+      <w:r>
+        <w:rPr>
+          <w:rFonts w:cstheme="minorHAnsi"/>
+        </w:rPr>
+        <w:t xml:space="preserve">Le contrôle d’insertion de valeurs lors de la création d’une tâche se fait via des listes déroulantes pour les activités, Logiciels, Versions et Modules. Pour la saisie de temps prévue pour la tâche le contrôle est effectué via la propriété lier (Binding) à la </w:t>
+      </w:r>
+      <w:proofErr w:type="spellStart"/>
+      <w:r>
+        <w:rPr>
+          <w:rFonts w:cstheme="minorHAnsi"/>
+        </w:rPr>
+        <w:t>TextBox</w:t>
+      </w:r>
+      <w:proofErr w:type="spellEnd"/>
+      <w:r>
+        <w:rPr>
+          <w:rFonts w:cstheme="minorHAnsi"/>
+        </w:rPr>
+        <w:t>, il est ainsi possible de vérifier la taille du champ renseigné ainsi que le type de donné (si l’utilisateur entre une lettre, un</w:t>
+      </w:r>
+      <w:r>
+        <w:rPr>
+          <w:rFonts w:cstheme="minorHAnsi"/>
+        </w:rPr>
+        <w:t>e</w:t>
+      </w:r>
+      <w:r>
+        <w:rPr>
+          <w:rFonts w:cstheme="minorHAnsi"/>
+        </w:rPr>
+        <w:t xml:space="preserve"> boîte de dialogue est générée et l’avertit et l’ajout de la lettre est annulée).Pour les Label et Description aucun contrôle n’est effectué.</w:t>
+      </w:r>
     </w:p>
     <w:sectPr>
       <w:pgSz w:w="11906" w:h="16838"/>
@@ -1369,6 +1531,66 @@
   </w:num>
   <w:num w:numId="5">
     <w:abstractNumId w:val="3"/>
+  </w:num>
+  <w:num w:numId="6">
+    <w:abstractNumId w:val="3"/>
+    <w:lvlOverride w:ilvl="0">
+      <w:startOverride w:val="1"/>
+    </w:lvlOverride>
+    <w:lvlOverride w:ilvl="1">
+      <w:startOverride w:val="1"/>
+    </w:lvlOverride>
+    <w:lvlOverride w:ilvl="2">
+      <w:startOverride w:val="1"/>
+    </w:lvlOverride>
+    <w:lvlOverride w:ilvl="3">
+      <w:startOverride w:val="1"/>
+    </w:lvlOverride>
+    <w:lvlOverride w:ilvl="4">
+      <w:startOverride w:val="1"/>
+    </w:lvlOverride>
+    <w:lvlOverride w:ilvl="5">
+      <w:startOverride w:val="1"/>
+    </w:lvlOverride>
+    <w:lvlOverride w:ilvl="6">
+      <w:startOverride w:val="1"/>
+    </w:lvlOverride>
+    <w:lvlOverride w:ilvl="7">
+      <w:startOverride w:val="1"/>
+    </w:lvlOverride>
+    <w:lvlOverride w:ilvl="8">
+      <w:startOverride w:val="1"/>
+    </w:lvlOverride>
+  </w:num>
+  <w:num w:numId="7">
+    <w:abstractNumId w:val="3"/>
+    <w:lvlOverride w:ilvl="0">
+      <w:startOverride w:val="1"/>
+    </w:lvlOverride>
+    <w:lvlOverride w:ilvl="1">
+      <w:startOverride w:val="1"/>
+    </w:lvlOverride>
+    <w:lvlOverride w:ilvl="2">
+      <w:startOverride w:val="1"/>
+    </w:lvlOverride>
+    <w:lvlOverride w:ilvl="3">
+      <w:startOverride w:val="1"/>
+    </w:lvlOverride>
+    <w:lvlOverride w:ilvl="4">
+      <w:startOverride w:val="1"/>
+    </w:lvlOverride>
+    <w:lvlOverride w:ilvl="5">
+      <w:startOverride w:val="1"/>
+    </w:lvlOverride>
+    <w:lvlOverride w:ilvl="6">
+      <w:startOverride w:val="1"/>
+    </w:lvlOverride>
+    <w:lvlOverride w:ilvl="7">
+      <w:startOverride w:val="1"/>
+    </w:lvlOverride>
+    <w:lvlOverride w:ilvl="8">
+      <w:startOverride w:val="1"/>
+    </w:lvlOverride>
   </w:num>
 </w:numbering>
 </file>

</xml_diff>

<commit_message>
Doc technique et ppt
</commit_message>
<xml_diff>
--- a/Livrables/Documentation technique.docx
+++ b/Livrables/Documentation technique.docx
@@ -4,6 +4,14 @@
   <w:body>
     <w:p>
       <w:pPr>
+        <w:pStyle w:val="Titre"/>
+      </w:pPr>
+      <w:r>
+        <w:t>Documentation technique</w:t>
+      </w:r>
+    </w:p>
+    <w:p>
+      <w:pPr>
         <w:pStyle w:val="Titre1"/>
         <w:jc w:val="both"/>
       </w:pPr>
@@ -25,57 +33,27 @@
     <w:p>
       <w:pPr>
         <w:jc w:val="both"/>
-        <w:rPr>
-          <w:rFonts w:cstheme="minorHAnsi"/>
-        </w:rPr>
-      </w:pPr>
-      <w:bookmarkStart w:id="0" w:name="_GoBack"/>
-      <w:r>
-        <w:rPr>
-          <w:rFonts w:cstheme="minorHAnsi"/>
-        </w:rPr>
-        <w:t xml:space="preserve">En mode </w:t>
-      </w:r>
-      <w:proofErr w:type="spellStart"/>
-      <w:r>
-        <w:rPr>
-          <w:rFonts w:cstheme="minorHAnsi"/>
-        </w:rPr>
-        <w:t>débug</w:t>
-      </w:r>
-      <w:proofErr w:type="spellEnd"/>
-      <w:r>
-        <w:rPr>
-          <w:rFonts w:cstheme="minorHAnsi"/>
-        </w:rPr>
-        <w:t xml:space="preserve"> : sélection dans une </w:t>
-      </w:r>
-      <w:proofErr w:type="spellStart"/>
-      <w:r>
-        <w:rPr>
-          <w:rFonts w:cstheme="minorHAnsi"/>
-        </w:rPr>
-        <w:t>combobox</w:t>
-      </w:r>
-      <w:proofErr w:type="spellEnd"/>
-      <w:r>
-        <w:rPr>
-          <w:rFonts w:cstheme="minorHAnsi"/>
-        </w:rPr>
-        <w:t xml:space="preserve"> au lancement de l’appli sur toutes les strings commençant par « </w:t>
-      </w:r>
-      <w:proofErr w:type="spellStart"/>
-      <w:r>
-        <w:rPr>
-          <w:rFonts w:cstheme="minorHAnsi"/>
-        </w:rPr>
+      </w:pPr>
+      <w:r>
+        <w:t xml:space="preserve">Il est possible pour de multiple développeurs de lancer le code source et mode </w:t>
+      </w:r>
+      <w:proofErr w:type="spellStart"/>
+      <w:r>
+        <w:rPr>
+          <w:i/>
+        </w:rPr>
+        <w:t>debug</w:t>
+      </w:r>
+      <w:proofErr w:type="spellEnd"/>
+      <w:r>
+        <w:t xml:space="preserve"> et alors de choisir sa chaîne de connexion via une liste déroulante préalablement remplie avec leurs chaînes commençant par « </w:t>
+      </w:r>
+      <w:proofErr w:type="spellStart"/>
+      <w:r>
         <w:t>JobOverviewConnectionString</w:t>
       </w:r>
       <w:proofErr w:type="spellEnd"/>
       <w:r>
-        <w:rPr>
-          <w:rFonts w:cstheme="minorHAnsi"/>
-        </w:rPr>
         <w:t> ».</w:t>
       </w:r>
     </w:p>
@@ -87,16 +65,13 @@
         </w:rPr>
       </w:pPr>
       <w:r>
-        <w:rPr>
-          <w:rFonts w:cstheme="minorHAnsi"/>
-        </w:rPr>
-        <w:t>En mode release : sélection du</w:t>
-      </w:r>
-      <w:r>
-        <w:rPr>
-          <w:rFonts w:cstheme="minorHAnsi"/>
-        </w:rPr>
-        <w:t xml:space="preserve"> string « </w:t>
+        <w:t>En mode release et lors du lancement de l’exécutable fourni la chaîne  </w:t>
+      </w:r>
+      <w:r>
+        <w:rPr>
+          <w:rFonts w:cstheme="minorHAnsi"/>
+        </w:rPr>
+        <w:t>« </w:t>
       </w:r>
       <w:proofErr w:type="spellStart"/>
       <w:r>
@@ -110,7 +85,19 @@
         <w:rPr>
           <w:rFonts w:cstheme="minorHAnsi"/>
         </w:rPr>
-        <w:t> ».</w:t>
+        <w:t> »</w:t>
+      </w:r>
+      <w:r>
+        <w:rPr>
+          <w:rFonts w:cstheme="minorHAnsi"/>
+        </w:rPr>
+        <w:t xml:space="preserve"> est utilisée</w:t>
+      </w:r>
+      <w:r>
+        <w:rPr>
+          <w:rFonts w:cstheme="minorHAnsi"/>
+        </w:rPr>
+        <w:t>.</w:t>
       </w:r>
     </w:p>
     <w:p>
@@ -130,6 +117,7 @@
       <w:r>
         <w:rPr>
           <w:rFonts w:cstheme="minorHAnsi"/>
+          <w:i/>
         </w:rPr>
         <w:t>debug</w:t>
       </w:r>
@@ -141,7 +129,6 @@
         <w:t xml:space="preserve"> ou release.</w:t>
       </w:r>
     </w:p>
-    <w:bookmarkEnd w:id="0"/>
     <w:p>
       <w:pPr>
         <w:jc w:val="both"/>
@@ -187,6 +174,7 @@
       <w:r>
         <w:rPr>
           <w:rFonts w:cstheme="minorHAnsi"/>
+          <w:i/>
         </w:rPr>
         <w:t>expander</w:t>
       </w:r>
@@ -195,16 +183,14 @@
         <w:rPr>
           <w:rFonts w:cstheme="minorHAnsi"/>
         </w:rPr>
-        <w:t xml:space="preserve"> qui semble plus cohérent qu’une fenêtre </w:t>
-      </w:r>
-      <w:proofErr w:type="gramStart"/>
-      <w:r>
-        <w:rPr>
-          <w:rFonts w:cstheme="minorHAnsi"/>
-        </w:rPr>
-        <w:t>modal</w:t>
-      </w:r>
-      <w:proofErr w:type="gramEnd"/>
+        <w:t xml:space="preserve"> qui semble plus cohérent qu’une fenêtre modal</w:t>
+      </w:r>
+      <w:r>
+        <w:rPr>
+          <w:rFonts w:cstheme="minorHAnsi"/>
+        </w:rPr>
+        <w:t>e</w:t>
+      </w:r>
       <w:r>
         <w:rPr>
           <w:rFonts w:cstheme="minorHAnsi"/>
@@ -223,16 +209,14 @@
         <w:rPr>
           <w:rFonts w:cstheme="minorHAnsi"/>
         </w:rPr>
-        <w:t xml:space="preserve">Pour l’ajout des taches, on utilise une fenêtre </w:t>
-      </w:r>
-      <w:proofErr w:type="gramStart"/>
-      <w:r>
-        <w:rPr>
-          <w:rFonts w:cstheme="minorHAnsi"/>
-        </w:rPr>
-        <w:t>modal</w:t>
-      </w:r>
-      <w:proofErr w:type="gramEnd"/>
+        <w:t>Pour l’ajout des taches, on utilise une fenêtre modal</w:t>
+      </w:r>
+      <w:r>
+        <w:rPr>
+          <w:rFonts w:cstheme="minorHAnsi"/>
+        </w:rPr>
+        <w:t>e</w:t>
+      </w:r>
       <w:r>
         <w:rPr>
           <w:rFonts w:cstheme="minorHAnsi"/>
@@ -243,6 +227,7 @@
       <w:r>
         <w:rPr>
           <w:rFonts w:cstheme="minorHAnsi"/>
+          <w:i/>
         </w:rPr>
         <w:t>comboboxs</w:t>
       </w:r>
@@ -297,6 +282,7 @@
       <w:r>
         <w:rPr>
           <w:rFonts w:cstheme="minorHAnsi"/>
+          <w:i/>
         </w:rPr>
         <w:t>merge</w:t>
       </w:r>
@@ -305,7 +291,19 @@
         <w:rPr>
           <w:rFonts w:cstheme="minorHAnsi"/>
         </w:rPr>
-        <w:t xml:space="preserve"> pour faire l’ajout, la suppression et la modification en une seule requête/connexion. Plus efficace car insertion de masse.</w:t>
+        <w:t xml:space="preserve"> pour faire l’ajout, la suppression et la modification en une seule requête/connexion</w:t>
+      </w:r>
+      <w:r>
+        <w:rPr>
+          <w:rFonts w:cstheme="minorHAnsi"/>
+        </w:rPr>
+        <w:t xml:space="preserve"> et permettant une insertion de masse</w:t>
+      </w:r>
+      <w:r>
+        <w:rPr>
+          <w:rFonts w:cstheme="minorHAnsi"/>
+        </w:rPr>
+        <w:t>.</w:t>
       </w:r>
     </w:p>
     <w:p>
@@ -384,6 +382,7 @@
       <w:r>
         <w:rPr>
           <w:rFonts w:cstheme="minorHAnsi"/>
+          <w:i/>
         </w:rPr>
         <w:t>merge</w:t>
       </w:r>
@@ -424,13 +423,7 @@
         <w:rPr>
           <w:rFonts w:cstheme="minorHAnsi"/>
         </w:rPr>
-        <w:t>grâce</w:t>
-      </w:r>
-      <w:r>
-        <w:rPr>
-          <w:rFonts w:cstheme="minorHAnsi"/>
-        </w:rPr>
-        <w:t xml:space="preserve"> à la transaction) </w:t>
+        <w:t>requête effectuée dans une transaction).</w:t>
       </w:r>
     </w:p>
     <w:p>
@@ -469,6 +462,7 @@
       <w:r>
         <w:rPr>
           <w:rFonts w:cstheme="minorHAnsi"/>
+          <w:i/>
         </w:rPr>
         <w:t>XMLSerializer</w:t>
       </w:r>
@@ -549,6 +543,8 @@
       <w:r>
         <w:t> </w:t>
       </w:r>
+      <w:bookmarkStart w:id="0" w:name="_GoBack"/>
+      <w:bookmarkEnd w:id="0"/>
     </w:p>
     <w:p>
       <w:pPr>
@@ -567,6 +563,7 @@
       <w:r>
         <w:rPr>
           <w:rFonts w:cstheme="minorHAnsi"/>
+          <w:b/>
         </w:rPr>
         <w:t>Productivity</w:t>
       </w:r>
@@ -581,7 +578,21 @@
         <w:rPr>
           <w:rFonts w:cstheme="minorHAnsi"/>
         </w:rPr>
-        <w:t xml:space="preserve"> à -1</w:t>
+        <w:t xml:space="preserve"> </w:t>
+      </w:r>
+      <w:proofErr w:type="gramStart"/>
+      <w:r>
+        <w:rPr>
+          <w:rFonts w:cstheme="minorHAnsi"/>
+        </w:rPr>
+        <w:t>à</w:t>
+      </w:r>
+      <w:proofErr w:type="gramEnd"/>
+      <w:r>
+        <w:rPr>
+          <w:rFonts w:cstheme="minorHAnsi"/>
+        </w:rPr>
+        <w:t xml:space="preserve"> -1</w:t>
       </w:r>
       <w:r>
         <w:rPr>
@@ -593,7 +604,343 @@
         <w:rPr>
           <w:rFonts w:cstheme="minorHAnsi"/>
         </w:rPr>
-        <w:t xml:space="preserve"> (une productivité ne peut pas négative dans </w:t>
+        <w:t xml:space="preserve"> (</w:t>
+      </w:r>
+      <w:r>
+        <w:rPr>
+          <w:rFonts w:cstheme="minorHAnsi"/>
+        </w:rPr>
+        <w:t>La productivité est évaluée de 0 à 1</w:t>
+      </w:r>
+      <w:r>
+        <w:rPr>
+          <w:rFonts w:cstheme="minorHAnsi"/>
+        </w:rPr>
+        <w:t>)</w:t>
+      </w:r>
+      <w:r>
+        <w:rPr>
+          <w:rFonts w:cstheme="minorHAnsi"/>
+        </w:rPr>
+        <w:t>.</w:t>
+      </w:r>
+    </w:p>
+    <w:p>
+      <w:pPr>
+        <w:pStyle w:val="Titre3"/>
+      </w:pPr>
+      <w:r>
+        <w:t>Mode édition</w:t>
+      </w:r>
+    </w:p>
+    <w:p>
+      <w:r>
+        <w:t xml:space="preserve">Une propriété </w:t>
+      </w:r>
+      <w:proofErr w:type="spellStart"/>
+      <w:r>
+        <w:rPr>
+          <w:b/>
+        </w:rPr>
+        <w:t>EditionMode</w:t>
+      </w:r>
+      <w:proofErr w:type="spellEnd"/>
+      <w:r>
+        <w:t xml:space="preserve"> de type énumérable permet d’activer et de désactiver les différen</w:t>
+      </w:r>
+      <w:r>
+        <w:t>tes commandes de cette classe, l</w:t>
+      </w:r>
+      <w:r>
+        <w:t xml:space="preserve">e mode par défaut </w:t>
+      </w:r>
+      <w:r>
+        <w:t>étant</w:t>
+      </w:r>
+      <w:r>
+        <w:t xml:space="preserve"> </w:t>
+      </w:r>
+      <w:r>
+        <w:rPr>
+          <w:i/>
+        </w:rPr>
+        <w:t>consultation</w:t>
+      </w:r>
+      <w:r>
+        <w:t>.</w:t>
+      </w:r>
+    </w:p>
+    <w:p>
+      <w:pPr>
+        <w:pStyle w:val="Titre3"/>
+        <w:jc w:val="both"/>
+      </w:pPr>
+      <w:proofErr w:type="spellStart"/>
+      <w:r>
+        <w:t>AddWorkTime</w:t>
+      </w:r>
+      <w:proofErr w:type="spellEnd"/>
+    </w:p>
+    <w:p>
+      <w:pPr>
+        <w:jc w:val="both"/>
+        <w:rPr>
+          <w:rFonts w:cstheme="minorHAnsi"/>
+        </w:rPr>
+      </w:pPr>
+      <w:r>
+        <w:rPr>
+          <w:rFonts w:cstheme="minorHAnsi"/>
+        </w:rPr>
+        <w:t>Cette méthode permet de créer un nouveau temps de travail et l’affecter au temps de travail courant et de pass</w:t>
+      </w:r>
+      <w:r>
+        <w:rPr>
+          <w:rFonts w:cstheme="minorHAnsi"/>
+        </w:rPr>
+        <w:t>er en mode </w:t>
+      </w:r>
+      <w:r>
+        <w:rPr>
+          <w:rFonts w:cstheme="minorHAnsi"/>
+          <w:i/>
+        </w:rPr>
+        <w:t>édition</w:t>
+      </w:r>
+      <w:r>
+        <w:rPr>
+          <w:rFonts w:cstheme="minorHAnsi"/>
+        </w:rPr>
+        <w:t>.</w:t>
+      </w:r>
+    </w:p>
+    <w:p>
+      <w:pPr>
+        <w:pStyle w:val="Titre3"/>
+        <w:jc w:val="both"/>
+      </w:pPr>
+      <w:proofErr w:type="spellStart"/>
+      <w:r>
+        <w:t>ModifyWorkTime</w:t>
+      </w:r>
+      <w:proofErr w:type="spellEnd"/>
+    </w:p>
+    <w:p>
+      <w:pPr>
+        <w:jc w:val="both"/>
+        <w:rPr>
+          <w:rFonts w:cstheme="minorHAnsi"/>
+        </w:rPr>
+      </w:pPr>
+      <w:r>
+        <w:rPr>
+          <w:rFonts w:cstheme="minorHAnsi"/>
+        </w:rPr>
+        <w:t>Cette mé</w:t>
+      </w:r>
+      <w:r>
+        <w:rPr>
+          <w:rFonts w:cstheme="minorHAnsi"/>
+        </w:rPr>
+        <w:t xml:space="preserve">thode permet de passé en mode </w:t>
+      </w:r>
+      <w:proofErr w:type="spellStart"/>
+      <w:r>
+        <w:rPr>
+          <w:rFonts w:cstheme="minorHAnsi"/>
+          <w:b/>
+        </w:rPr>
+        <w:t>modify</w:t>
+      </w:r>
+      <w:proofErr w:type="spellEnd"/>
+      <w:r>
+        <w:rPr>
+          <w:rFonts w:cstheme="minorHAnsi"/>
+        </w:rPr>
+        <w:t>.</w:t>
+      </w:r>
+    </w:p>
+    <w:p>
+      <w:pPr>
+        <w:pStyle w:val="Titre3"/>
+        <w:jc w:val="both"/>
+      </w:pPr>
+      <w:proofErr w:type="spellStart"/>
+      <w:r>
+        <w:t>DeleteWorkTime</w:t>
+      </w:r>
+      <w:proofErr w:type="spellEnd"/>
+    </w:p>
+    <w:p>
+      <w:pPr>
+        <w:jc w:val="both"/>
+        <w:rPr>
+          <w:rFonts w:cstheme="minorHAnsi"/>
+        </w:rPr>
+      </w:pPr>
+      <w:r>
+        <w:rPr>
+          <w:rFonts w:cstheme="minorHAnsi"/>
+        </w:rPr>
+        <w:t>Ajout du temps de travail courant à une nouvelle liste de temps de travail qui sera</w:t>
+      </w:r>
+      <w:r>
+        <w:rPr>
+          <w:rFonts w:cstheme="minorHAnsi"/>
+        </w:rPr>
+        <w:t xml:space="preserve"> elle-même ajouter à la liste </w:t>
+      </w:r>
+      <w:proofErr w:type="spellStart"/>
+      <w:r>
+        <w:rPr>
+          <w:rFonts w:cstheme="minorHAnsi"/>
+          <w:b/>
+        </w:rPr>
+        <w:t>ListTaskToAddOrDelete</w:t>
+      </w:r>
+      <w:proofErr w:type="spellEnd"/>
+      <w:r>
+        <w:rPr>
+          <w:rFonts w:cstheme="minorHAnsi"/>
+        </w:rPr>
+        <w:t> </w:t>
+      </w:r>
+      <w:r>
+        <w:rPr>
+          <w:rFonts w:cstheme="minorHAnsi"/>
+        </w:rPr>
+        <w:t>comme propriété d’une nouvelle tâche.</w:t>
+      </w:r>
+    </w:p>
+    <w:p>
+      <w:pPr>
+        <w:jc w:val="both"/>
+        <w:rPr>
+          <w:rFonts w:cstheme="minorHAnsi"/>
+        </w:rPr>
+      </w:pPr>
+      <w:r>
+        <w:rPr>
+          <w:rFonts w:cstheme="minorHAnsi"/>
+        </w:rPr>
+        <w:t>L’Id de cette nouvelle tâche sera égal à l’Id de la tache courante.</w:t>
+      </w:r>
+    </w:p>
+    <w:p>
+      <w:pPr>
+        <w:pStyle w:val="Titre3"/>
+        <w:jc w:val="both"/>
+      </w:pPr>
+      <w:proofErr w:type="spellStart"/>
+      <w:r>
+        <w:t>ValidateWorkTime</w:t>
+      </w:r>
+      <w:proofErr w:type="spellEnd"/>
+    </w:p>
+    <w:p>
+      <w:pPr>
+        <w:jc w:val="both"/>
+        <w:rPr>
+          <w:rFonts w:cstheme="minorHAnsi"/>
+        </w:rPr>
+      </w:pPr>
+      <w:r>
+        <w:rPr>
+          <w:rFonts w:cstheme="minorHAnsi"/>
+        </w:rPr>
+        <w:t>Cette méthode permet de faire la vérification de la validité des données rentrées par l’utilisateur (temps de travail avec date unique pour chaque tache et temps maximum de travail total sur une journée de 8h).</w:t>
+      </w:r>
+    </w:p>
+    <w:p>
+      <w:pPr>
+        <w:jc w:val="both"/>
+        <w:rPr>
+          <w:rFonts w:cstheme="minorHAnsi"/>
+        </w:rPr>
+      </w:pPr>
+      <w:r>
+        <w:rPr>
+          <w:rFonts w:cstheme="minorHAnsi"/>
+        </w:rPr>
+        <w:t xml:space="preserve">Si les données sont </w:t>
+      </w:r>
+      <w:r>
+        <w:rPr>
+          <w:rFonts w:cstheme="minorHAnsi"/>
+        </w:rPr>
+        <w:t>valides, on</w:t>
+      </w:r>
+      <w:r>
+        <w:rPr>
+          <w:rFonts w:cstheme="minorHAnsi"/>
+        </w:rPr>
+        <w:t xml:space="preserve"> </w:t>
+      </w:r>
+      <w:r>
+        <w:rPr>
+          <w:rFonts w:cstheme="minorHAnsi"/>
+        </w:rPr>
+        <w:t>les inserts</w:t>
+      </w:r>
+      <w:r>
+        <w:rPr>
+          <w:rFonts w:cstheme="minorHAnsi"/>
+        </w:rPr>
+        <w:t xml:space="preserve"> dans la liste </w:t>
+      </w:r>
+      <w:proofErr w:type="spellStart"/>
+      <w:r>
+        <w:rPr>
+          <w:rFonts w:cstheme="minorHAnsi"/>
+          <w:b/>
+        </w:rPr>
+        <w:t>ListTaskToAddOrDelete</w:t>
+      </w:r>
+      <w:proofErr w:type="spellEnd"/>
+      <w:r>
+        <w:rPr>
+          <w:rFonts w:cstheme="minorHAnsi"/>
+        </w:rPr>
+        <w:t xml:space="preserve"> de la même manière </w:t>
+      </w:r>
+      <w:r>
+        <w:rPr>
+          <w:rFonts w:cstheme="minorHAnsi"/>
+        </w:rPr>
+        <w:t>qu’avec la s</w:t>
+      </w:r>
+      <w:r>
+        <w:rPr>
+          <w:rFonts w:cstheme="minorHAnsi"/>
+        </w:rPr>
+        <w:t xml:space="preserve">uppression et repasse en mode </w:t>
+      </w:r>
+      <w:r>
+        <w:rPr>
+          <w:rFonts w:cstheme="minorHAnsi"/>
+          <w:b/>
+        </w:rPr>
+        <w:t>consultation</w:t>
+      </w:r>
+      <w:r>
+        <w:rPr>
+          <w:rFonts w:cstheme="minorHAnsi"/>
+        </w:rPr>
+        <w:t>.</w:t>
+      </w:r>
+    </w:p>
+    <w:p>
+      <w:pPr>
+        <w:jc w:val="both"/>
+        <w:rPr>
+          <w:rFonts w:cstheme="minorHAnsi"/>
+        </w:rPr>
+      </w:pPr>
+      <w:r>
+        <w:rPr>
+          <w:rFonts w:cstheme="minorHAnsi"/>
+        </w:rPr>
+        <w:t xml:space="preserve">Si les données ne sont pas valides on reste dans le mode actuel et on affiche un message d’erreur pour signaler </w:t>
       </w:r>
       <w:proofErr w:type="gramStart"/>
       <w:r>
@@ -607,8 +954,106 @@
         <w:rPr>
           <w:rFonts w:cstheme="minorHAnsi"/>
         </w:rPr>
-        <w:t xml:space="preserve"> logique métier)</w:t>
-      </w:r>
+        <w:t xml:space="preserve"> non validité des données.</w:t>
+      </w:r>
+    </w:p>
+    <w:p>
+      <w:pPr>
+        <w:pStyle w:val="Titre3"/>
+        <w:jc w:val="both"/>
+      </w:pPr>
+      <w:proofErr w:type="spellStart"/>
+      <w:r>
+        <w:t>CancelWorkTime</w:t>
+      </w:r>
+      <w:proofErr w:type="spellEnd"/>
+    </w:p>
+    <w:p>
+      <w:pPr>
+        <w:jc w:val="both"/>
+        <w:rPr>
+          <w:rFonts w:cstheme="minorHAnsi"/>
+        </w:rPr>
+      </w:pPr>
+      <w:r>
+        <w:rPr>
+          <w:rFonts w:cstheme="minorHAnsi"/>
+        </w:rPr>
+        <w:t>Cette métho</w:t>
+      </w:r>
+      <w:r>
+        <w:rPr>
+          <w:rFonts w:cstheme="minorHAnsi"/>
+        </w:rPr>
+        <w:t xml:space="preserve">de permet de repasser en mode </w:t>
+      </w:r>
+      <w:r>
+        <w:rPr>
+          <w:rFonts w:cstheme="minorHAnsi"/>
+          <w:b/>
+        </w:rPr>
+        <w:t>consultation</w:t>
+      </w:r>
+      <w:r>
+        <w:rPr>
+          <w:rFonts w:cstheme="minorHAnsi"/>
+        </w:rPr>
+        <w:t xml:space="preserve"> et affecte le premier temps de travail de la tache courante au temps de travail courant.</w:t>
+      </w:r>
+    </w:p>
+    <w:p>
+      <w:pPr>
+        <w:pStyle w:val="Titre3"/>
+        <w:jc w:val="both"/>
+      </w:pPr>
+      <w:proofErr w:type="spellStart"/>
+      <w:r>
+        <w:t>SaveModification</w:t>
+      </w:r>
+      <w:proofErr w:type="spellEnd"/>
+    </w:p>
+    <w:p>
+      <w:pPr>
+        <w:jc w:val="both"/>
+        <w:rPr>
+          <w:rFonts w:cstheme="minorHAnsi"/>
+        </w:rPr>
+      </w:pPr>
+      <w:r>
+        <w:rPr>
+          <w:rFonts w:cstheme="minorHAnsi"/>
+        </w:rPr>
+        <w:t>Cette méthode permet d’appeler la méthode</w:t>
+      </w:r>
+      <w:r>
+        <w:rPr>
+          <w:rFonts w:cstheme="minorHAnsi"/>
+        </w:rPr>
+        <w:t xml:space="preserve"> model pour insérer la liste </w:t>
+      </w:r>
+      <w:proofErr w:type="spellStart"/>
+      <w:r>
+        <w:rPr>
+          <w:rFonts w:cstheme="minorHAnsi"/>
+          <w:b/>
+        </w:rPr>
+        <w:t>ListTaskToAddOrDelete</w:t>
+      </w:r>
+      <w:proofErr w:type="spellEnd"/>
+      <w:r>
+        <w:rPr>
+          <w:rFonts w:cstheme="minorHAnsi"/>
+        </w:rPr>
+        <w:t xml:space="preserve"> dans la base de </w:t>
+      </w:r>
+      <w:proofErr w:type="gramStart"/>
+      <w:r>
+        <w:rPr>
+          <w:rFonts w:cstheme="minorHAnsi"/>
+        </w:rPr>
+        <w:t>données</w:t>
+      </w:r>
+      <w:proofErr w:type="gramEnd"/>
       <w:r>
         <w:rPr>
           <w:rFonts w:cstheme="minorHAnsi"/>
@@ -618,117 +1063,28 @@
     </w:p>
     <w:p>
       <w:pPr>
-        <w:pStyle w:val="Titre3"/>
-      </w:pPr>
-      <w:r>
-        <w:t>Mode édition</w:t>
-      </w:r>
-    </w:p>
-    <w:p>
-      <w:r>
-        <w:t xml:space="preserve">Une propriété </w:t>
-      </w:r>
-      <w:proofErr w:type="spellStart"/>
-      <w:r>
-        <w:t>EditionMode</w:t>
-      </w:r>
-      <w:proofErr w:type="spellEnd"/>
-      <w:r>
-        <w:t xml:space="preserve"> de type énumérable permet d’activer et de désactiver les différentes commandes de cette classe. Le mode par défaut est consultation.</w:t>
-      </w:r>
-    </w:p>
-    <w:p>
-      <w:pPr>
-        <w:pStyle w:val="Titre3"/>
-        <w:jc w:val="both"/>
-      </w:pPr>
-      <w:proofErr w:type="spellStart"/>
-      <w:r>
-        <w:t>AddWorkTime</w:t>
-      </w:r>
-      <w:proofErr w:type="spellEnd"/>
-    </w:p>
-    <w:p>
-      <w:pPr>
-        <w:jc w:val="both"/>
-        <w:rPr>
-          <w:rFonts w:cstheme="minorHAnsi"/>
-        </w:rPr>
-      </w:pPr>
-      <w:r>
-        <w:rPr>
-          <w:rFonts w:cstheme="minorHAnsi"/>
-        </w:rPr>
-        <w:t>Cette méthode permet de créer un nouveau temps de travail et l’affecter au temps de travail courant et de passer en mode  « édition ».</w:t>
-      </w:r>
-    </w:p>
-    <w:p>
-      <w:pPr>
-        <w:pStyle w:val="Titre3"/>
-        <w:jc w:val="both"/>
-      </w:pPr>
-      <w:proofErr w:type="spellStart"/>
-      <w:r>
-        <w:t>ModifyWorkTime</w:t>
-      </w:r>
-      <w:proofErr w:type="spellEnd"/>
-    </w:p>
-    <w:p>
-      <w:pPr>
-        <w:jc w:val="both"/>
-        <w:rPr>
-          <w:rFonts w:cstheme="minorHAnsi"/>
-        </w:rPr>
-      </w:pPr>
-      <w:r>
-        <w:rPr>
-          <w:rFonts w:cstheme="minorHAnsi"/>
-        </w:rPr>
-        <w:t>Cette méthode permet de passé en mode « </w:t>
-      </w:r>
-      <w:proofErr w:type="spellStart"/>
-      <w:r>
-        <w:rPr>
-          <w:rFonts w:cstheme="minorHAnsi"/>
-        </w:rPr>
-        <w:t>modify</w:t>
-      </w:r>
-      <w:proofErr w:type="spellEnd"/>
-      <w:r>
-        <w:rPr>
-          <w:rFonts w:cstheme="minorHAnsi"/>
-        </w:rPr>
-        <w:t> ».</w:t>
-      </w:r>
-    </w:p>
-    <w:p>
-      <w:pPr>
-        <w:pStyle w:val="Titre3"/>
-        <w:jc w:val="both"/>
-      </w:pPr>
-      <w:proofErr w:type="spellStart"/>
-      <w:r>
-        <w:t>DeleteWorkTime</w:t>
-      </w:r>
-      <w:proofErr w:type="spellEnd"/>
-    </w:p>
-    <w:p>
-      <w:pPr>
-        <w:jc w:val="both"/>
-        <w:rPr>
-          <w:rFonts w:cstheme="minorHAnsi"/>
-        </w:rPr>
-      </w:pPr>
-      <w:r>
-        <w:rPr>
-          <w:rFonts w:cstheme="minorHAnsi"/>
-        </w:rPr>
-        <w:t>Ajout du temps de travail courant à une nouvelle liste de temps de travail qui sera elle-même ajouter à la liste « </w:t>
-      </w:r>
-      <w:proofErr w:type="spellStart"/>
-      <w:r>
-        <w:rPr>
-          <w:rFonts w:cstheme="minorHAnsi"/>
+        <w:jc w:val="both"/>
+        <w:rPr>
+          <w:rFonts w:cstheme="minorHAnsi"/>
+        </w:rPr>
+      </w:pPr>
+      <w:r>
+        <w:rPr>
+          <w:rFonts w:cstheme="minorHAnsi"/>
+        </w:rPr>
+        <w:t>On</w:t>
+      </w:r>
+      <w:r>
+        <w:rPr>
+          <w:rFonts w:cstheme="minorHAnsi"/>
+        </w:rPr>
+        <w:t xml:space="preserve"> réinitialise ensuite la liste </w:t>
+      </w:r>
+      <w:proofErr w:type="spellStart"/>
+      <w:r>
+        <w:rPr>
+          <w:rFonts w:cstheme="minorHAnsi"/>
+          <w:b/>
         </w:rPr>
         <w:t>ListTaskToAddOrDelete</w:t>
       </w:r>
@@ -736,247 +1092,9 @@
       <w:r>
         <w:rPr>
           <w:rFonts w:cstheme="minorHAnsi"/>
-        </w:rPr>
-        <w:t> » comme propriété d’une nouvelle tâche.</w:t>
-      </w:r>
-    </w:p>
-    <w:p>
-      <w:pPr>
-        <w:jc w:val="both"/>
-        <w:rPr>
-          <w:rFonts w:cstheme="minorHAnsi"/>
-        </w:rPr>
-      </w:pPr>
-      <w:r>
-        <w:rPr>
-          <w:rFonts w:cstheme="minorHAnsi"/>
-        </w:rPr>
-        <w:t>L’Id de cette nouvelle tâche sera égal à l’Id de la tache courante.</w:t>
-      </w:r>
-    </w:p>
-    <w:p>
-      <w:pPr>
-        <w:pStyle w:val="Titre3"/>
-        <w:jc w:val="both"/>
-      </w:pPr>
-      <w:proofErr w:type="spellStart"/>
-      <w:r>
-        <w:t>ValidateWorkTime</w:t>
-      </w:r>
-      <w:proofErr w:type="spellEnd"/>
-    </w:p>
-    <w:p>
-      <w:pPr>
-        <w:jc w:val="both"/>
-        <w:rPr>
-          <w:rFonts w:cstheme="minorHAnsi"/>
-        </w:rPr>
-      </w:pPr>
-      <w:r>
-        <w:rPr>
-          <w:rFonts w:cstheme="minorHAnsi"/>
-        </w:rPr>
-        <w:t>Cette méthode permet de faire la vérification de la validité des données rentrées par l’utilisateur (temps de travail avec date unique pour chaque tache et temps maximum de travail total sur une journée de 8h).</w:t>
-      </w:r>
-    </w:p>
-    <w:p>
-      <w:pPr>
-        <w:jc w:val="both"/>
-        <w:rPr>
-          <w:rFonts w:cstheme="minorHAnsi"/>
-        </w:rPr>
-      </w:pPr>
-      <w:r>
-        <w:rPr>
-          <w:rFonts w:cstheme="minorHAnsi"/>
-        </w:rPr>
-        <w:t xml:space="preserve">Si les données sont </w:t>
-      </w:r>
-      <w:r>
-        <w:rPr>
-          <w:rFonts w:cstheme="minorHAnsi"/>
-        </w:rPr>
-        <w:t>valides, on</w:t>
-      </w:r>
-      <w:r>
-        <w:rPr>
-          <w:rFonts w:cstheme="minorHAnsi"/>
-        </w:rPr>
-        <w:t xml:space="preserve"> </w:t>
-      </w:r>
-      <w:r>
-        <w:rPr>
-          <w:rFonts w:cstheme="minorHAnsi"/>
-        </w:rPr>
-        <w:t>les inserts</w:t>
-      </w:r>
-      <w:r>
-        <w:rPr>
-          <w:rFonts w:cstheme="minorHAnsi"/>
-        </w:rPr>
-        <w:t xml:space="preserve"> dans la liste « </w:t>
-      </w:r>
-      <w:proofErr w:type="spellStart"/>
-      <w:r>
-        <w:rPr>
-          <w:rFonts w:cstheme="minorHAnsi"/>
-        </w:rPr>
-        <w:t>ListTaskToAddOrDelete</w:t>
-      </w:r>
-      <w:proofErr w:type="spellEnd"/>
-      <w:r>
-        <w:rPr>
-          <w:rFonts w:cstheme="minorHAnsi"/>
-        </w:rPr>
-        <w:t xml:space="preserve"> » de la même manière </w:t>
-      </w:r>
-      <w:r>
-        <w:rPr>
-          <w:rFonts w:cstheme="minorHAnsi"/>
-        </w:rPr>
-        <w:t>qu’avec la suppression et repasse en mode « consultation ».</w:t>
-      </w:r>
-    </w:p>
-    <w:p>
-      <w:pPr>
-        <w:jc w:val="both"/>
-        <w:rPr>
-          <w:rFonts w:cstheme="minorHAnsi"/>
-        </w:rPr>
-      </w:pPr>
-      <w:r>
-        <w:rPr>
-          <w:rFonts w:cstheme="minorHAnsi"/>
-        </w:rPr>
-        <w:t xml:space="preserve">Si les données ne sont pas valides on reste dans le mode actuel et on affiche un message d’erreur pour signaler </w:t>
-      </w:r>
-      <w:proofErr w:type="gramStart"/>
-      <w:r>
-        <w:rPr>
-          <w:rFonts w:cstheme="minorHAnsi"/>
-        </w:rPr>
-        <w:t>la</w:t>
-      </w:r>
-      <w:proofErr w:type="gramEnd"/>
-      <w:r>
-        <w:rPr>
-          <w:rFonts w:cstheme="minorHAnsi"/>
-        </w:rPr>
-        <w:t xml:space="preserve"> non validité des données.</w:t>
-      </w:r>
-    </w:p>
-    <w:p>
-      <w:pPr>
-        <w:pStyle w:val="Titre3"/>
-        <w:jc w:val="both"/>
-      </w:pPr>
-      <w:proofErr w:type="spellStart"/>
-      <w:r>
-        <w:t>CancelWorkTime</w:t>
-      </w:r>
-      <w:proofErr w:type="spellEnd"/>
-    </w:p>
-    <w:p>
-      <w:pPr>
-        <w:jc w:val="both"/>
-        <w:rPr>
-          <w:rFonts w:cstheme="minorHAnsi"/>
-        </w:rPr>
-      </w:pPr>
-      <w:r>
-        <w:rPr>
-          <w:rFonts w:cstheme="minorHAnsi"/>
-        </w:rPr>
-        <w:t>Cette méthode permet de repasser en mode « consultation » et affecte le premier temps de travail de la tache courante au temps de travail courant.</w:t>
-      </w:r>
-    </w:p>
-    <w:p>
-      <w:pPr>
-        <w:pStyle w:val="Titre3"/>
-        <w:jc w:val="both"/>
-      </w:pPr>
-      <w:proofErr w:type="spellStart"/>
-      <w:r>
-        <w:t>SaveModification</w:t>
-      </w:r>
-      <w:proofErr w:type="spellEnd"/>
-    </w:p>
-    <w:p>
-      <w:pPr>
-        <w:jc w:val="both"/>
-        <w:rPr>
-          <w:rFonts w:cstheme="minorHAnsi"/>
-        </w:rPr>
-      </w:pPr>
-      <w:r>
-        <w:rPr>
-          <w:rFonts w:cstheme="minorHAnsi"/>
-        </w:rPr>
-        <w:t xml:space="preserve">Cette méthode permet d’appeler la méthode de DAL pour insérer la liste « </w:t>
-      </w:r>
-      <w:proofErr w:type="spellStart"/>
-      <w:r>
-        <w:rPr>
-          <w:rFonts w:cstheme="minorHAnsi"/>
-        </w:rPr>
-        <w:t>ListTaskToAddOrDelete</w:t>
-      </w:r>
-      <w:proofErr w:type="spellEnd"/>
-      <w:r>
-        <w:rPr>
-          <w:rFonts w:cstheme="minorHAnsi"/>
-        </w:rPr>
-        <w:t> » dans la base de données.</w:t>
-      </w:r>
-    </w:p>
-    <w:p>
-      <w:pPr>
-        <w:jc w:val="both"/>
-        <w:rPr>
-          <w:rFonts w:cstheme="minorHAnsi"/>
-        </w:rPr>
-      </w:pPr>
-      <w:r>
-        <w:rPr>
-          <w:rFonts w:cstheme="minorHAnsi"/>
-        </w:rPr>
-        <w:t xml:space="preserve">On réinitialise ensuite la liste « </w:t>
-      </w:r>
-      <w:proofErr w:type="spellStart"/>
-      <w:r>
-        <w:rPr>
-          <w:rFonts w:cstheme="minorHAnsi"/>
-        </w:rPr>
-        <w:t>ListTaskToAddOrDelete</w:t>
-      </w:r>
-      <w:proofErr w:type="spellEnd"/>
-      <w:r>
-        <w:rPr>
-          <w:rFonts w:cstheme="minorHAnsi"/>
-        </w:rPr>
-        <w:t> »</w:t>
-      </w:r>
-    </w:p>
-    <w:p>
-      <w:pPr>
-        <w:jc w:val="both"/>
-      </w:pPr>
-      <w:proofErr w:type="gramStart"/>
-      <w:r>
-        <w:rPr>
-          <w:rFonts w:cstheme="minorHAnsi"/>
-        </w:rPr>
-        <w:t>celle</w:t>
-      </w:r>
-      <w:proofErr w:type="gramEnd"/>
-      <w:r>
-        <w:rPr>
-          <w:rFonts w:cstheme="minorHAnsi"/>
-        </w:rPr>
-        <w:t xml:space="preserve"> du fichier XML voulu.</w:t>
-      </w:r>
-      <w:r>
-        <w:t xml:space="preserve"> </w:t>
+          <w:b/>
+        </w:rPr>
+        <w:t>.</w:t>
       </w:r>
     </w:p>
     <w:p>
@@ -1032,6 +1150,9 @@
       </w:r>
       <w:proofErr w:type="spellStart"/>
       <w:r>
+        <w:rPr>
+          <w:b/>
+        </w:rPr>
         <w:t>ListTaskProd</w:t>
       </w:r>
       <w:proofErr w:type="spellEnd"/>
@@ -1040,6 +1161,9 @@
       </w:r>
       <w:proofErr w:type="spellStart"/>
       <w:r>
+        <w:rPr>
+          <w:b/>
+        </w:rPr>
         <w:t>ListTaskAnnex</w:t>
       </w:r>
       <w:proofErr w:type="spellEnd"/>
@@ -1079,7 +1203,19 @@
         <w:rPr>
           <w:rFonts w:cstheme="minorHAnsi"/>
         </w:rPr>
-        <w:t>L’ajout et la suppression de tâche se fait via 2 liste</w:t>
+        <w:t xml:space="preserve">L’ajout et la suppression de tâche se fait via </w:t>
+      </w:r>
+      <w:r>
+        <w:rPr>
+          <w:rFonts w:cstheme="minorHAnsi"/>
+        </w:rPr>
+        <w:t>deux</w:t>
+      </w:r>
+      <w:r>
+        <w:rPr>
+          <w:rFonts w:cstheme="minorHAnsi"/>
+        </w:rPr>
+        <w:t xml:space="preserve"> liste</w:t>
       </w:r>
       <w:r>
         <w:rPr>
@@ -1125,6 +1261,9 @@
       </w:r>
       <w:proofErr w:type="spellStart"/>
       <w:r>
+        <w:rPr>
+          <w:b/>
+        </w:rPr>
         <w:t>VMAddTask</w:t>
       </w:r>
       <w:proofErr w:type="spellEnd"/>
@@ -1143,7 +1282,19 @@
         <w:rPr>
           <w:rFonts w:cstheme="minorHAnsi"/>
         </w:rPr>
-        <w:t>Le contrôle d’insertion de valeurs lors de la création d’une tâche se fait via des listes déroulantes pour les activités, Logiciels, Versions et Modules. Pour la saisie de temps prévue pour la tâche le contrôle es</w:t>
+        <w:t>Le contrôle d’insertion de valeurs lors de la création d’une tâche se fait via des listes d</w:t>
+      </w:r>
+      <w:r>
+        <w:rPr>
+          <w:rFonts w:cstheme="minorHAnsi"/>
+        </w:rPr>
+        <w:t>éroulantes pour les activités, logiciels, versions et m</w:t>
+      </w:r>
+      <w:r>
+        <w:rPr>
+          <w:rFonts w:cstheme="minorHAnsi"/>
+        </w:rPr>
+        <w:t>odules. Pour la saisie de temps prévue pour la tâche le contrôle es</w:t>
       </w:r>
       <w:r>
         <w:rPr>
@@ -1155,12 +1306,26 @@
         <w:rPr>
           <w:rFonts w:cstheme="minorHAnsi"/>
         </w:rPr>
-        <w:t xml:space="preserve"> (Binding) à la </w:t>
-      </w:r>
-      <w:proofErr w:type="spellStart"/>
-      <w:r>
-        <w:rPr>
-          <w:rFonts w:cstheme="minorHAnsi"/>
+        <w:t xml:space="preserve"> (</w:t>
+      </w:r>
+      <w:r>
+        <w:rPr>
+          <w:rFonts w:cstheme="minorHAnsi"/>
+          <w:i/>
+        </w:rPr>
+        <w:t>Binding</w:t>
+      </w:r>
+      <w:r>
+        <w:rPr>
+          <w:rFonts w:cstheme="minorHAnsi"/>
+        </w:rPr>
+        <w:t xml:space="preserve">) à la </w:t>
+      </w:r>
+      <w:proofErr w:type="spellStart"/>
+      <w:r>
+        <w:rPr>
+          <w:rFonts w:cstheme="minorHAnsi"/>
+          <w:i/>
         </w:rPr>
         <w:t>TextBox</w:t>
       </w:r>
@@ -1457,7 +1622,7 @@
   <w:abstractNum w:abstractNumId="3" w15:restartNumberingAfterBreak="0">
     <w:nsid w:val="5D1E1952"/>
     <w:multiLevelType w:val="multilevel"/>
-    <w:tmpl w:val="91E8E654"/>
+    <w:tmpl w:val="785CF682"/>
     <w:lvl w:ilvl="0">
       <w:start w:val="1"/>
       <w:numFmt w:val="upperRoman"/>
@@ -1469,7 +1634,7 @@
       </w:pPr>
       <w:rPr>
         <w:rFonts w:asciiTheme="majorHAnsi" w:hAnsiTheme="majorHAnsi" w:cstheme="majorHAnsi" w:hint="default"/>
-        <w:color w:val="2E74B5" w:themeColor="accent1" w:themeShade="BF"/>
+        <w:color w:val="3B3838" w:themeColor="background2" w:themeShade="40"/>
         <w:sz w:val="32"/>
         <w:szCs w:val="32"/>
       </w:rPr>
@@ -1483,6 +1648,9 @@
       <w:pPr>
         <w:ind w:left="720" w:firstLine="0"/>
       </w:pPr>
+      <w:rPr>
+        <w:color w:val="767171" w:themeColor="background2" w:themeShade="80"/>
+      </w:rPr>
     </w:lvl>
     <w:lvl w:ilvl="2">
       <w:start w:val="1"/>
@@ -2120,7 +2288,7 @@
     <w:link w:val="Titre1Car"/>
     <w:uiPriority w:val="9"/>
     <w:qFormat/>
-    <w:rsid w:val="000C42AD"/>
+    <w:rsid w:val="00866EB4"/>
     <w:pPr>
       <w:keepNext/>
       <w:keepLines/>
@@ -2132,7 +2300,7 @@
     </w:pPr>
     <w:rPr>
       <w:rFonts w:asciiTheme="majorHAnsi" w:eastAsiaTheme="majorEastAsia" w:hAnsiTheme="majorHAnsi" w:cstheme="majorBidi"/>
-      <w:color w:val="2E74B5" w:themeColor="accent1" w:themeShade="BF"/>
+      <w:color w:val="3B3838" w:themeColor="background2" w:themeShade="40"/>
       <w:sz w:val="32"/>
       <w:szCs w:val="32"/>
     </w:rPr>
@@ -2145,7 +2313,7 @@
     <w:uiPriority w:val="9"/>
     <w:unhideWhenUsed/>
     <w:qFormat/>
-    <w:rsid w:val="00EC2394"/>
+    <w:rsid w:val="00866EB4"/>
     <w:pPr>
       <w:keepNext/>
       <w:keepLines/>
@@ -2159,7 +2327,7 @@
     </w:pPr>
     <w:rPr>
       <w:rFonts w:asciiTheme="majorHAnsi" w:eastAsiaTheme="majorEastAsia" w:hAnsiTheme="majorHAnsi" w:cstheme="majorBidi"/>
-      <w:color w:val="2E74B5" w:themeColor="accent1" w:themeShade="BF"/>
+      <w:color w:val="767171" w:themeColor="background2" w:themeShade="80"/>
       <w:sz w:val="26"/>
       <w:szCs w:val="26"/>
     </w:rPr>
@@ -2172,7 +2340,7 @@
     <w:uiPriority w:val="9"/>
     <w:unhideWhenUsed/>
     <w:qFormat/>
-    <w:rsid w:val="00EC2394"/>
+    <w:rsid w:val="00866EB4"/>
     <w:pPr>
       <w:keepNext/>
       <w:keepLines/>
@@ -2186,7 +2354,7 @@
     </w:pPr>
     <w:rPr>
       <w:rFonts w:asciiTheme="majorHAnsi" w:eastAsiaTheme="majorEastAsia" w:hAnsiTheme="majorHAnsi" w:cstheme="majorBidi"/>
-      <w:color w:val="1F4D78" w:themeColor="accent1" w:themeShade="7F"/>
+      <w:color w:val="000000" w:themeColor="text1"/>
       <w:sz w:val="24"/>
       <w:szCs w:val="24"/>
     </w:rPr>
@@ -2382,10 +2550,10 @@
     <w:basedOn w:val="Policepardfaut"/>
     <w:link w:val="Titre2"/>
     <w:uiPriority w:val="9"/>
-    <w:rsid w:val="00EC2394"/>
+    <w:rsid w:val="00866EB4"/>
     <w:rPr>
       <w:rFonts w:asciiTheme="majorHAnsi" w:eastAsiaTheme="majorEastAsia" w:hAnsiTheme="majorHAnsi" w:cstheme="majorBidi"/>
-      <w:color w:val="2E74B5" w:themeColor="accent1" w:themeShade="BF"/>
+      <w:color w:val="767171" w:themeColor="background2" w:themeShade="80"/>
       <w:sz w:val="26"/>
       <w:szCs w:val="26"/>
     </w:rPr>
@@ -2395,10 +2563,10 @@
     <w:basedOn w:val="Policepardfaut"/>
     <w:link w:val="Titre1"/>
     <w:uiPriority w:val="9"/>
-    <w:rsid w:val="000C42AD"/>
+    <w:rsid w:val="00866EB4"/>
     <w:rPr>
       <w:rFonts w:asciiTheme="majorHAnsi" w:eastAsiaTheme="majorEastAsia" w:hAnsiTheme="majorHAnsi" w:cstheme="majorBidi"/>
-      <w:color w:val="2E74B5" w:themeColor="accent1" w:themeShade="BF"/>
+      <w:color w:val="3B3838" w:themeColor="background2" w:themeShade="40"/>
       <w:sz w:val="32"/>
       <w:szCs w:val="32"/>
     </w:rPr>
@@ -2419,10 +2587,10 @@
     <w:basedOn w:val="Policepardfaut"/>
     <w:link w:val="Titre3"/>
     <w:uiPriority w:val="9"/>
-    <w:rsid w:val="00EC2394"/>
+    <w:rsid w:val="00866EB4"/>
     <w:rPr>
       <w:rFonts w:asciiTheme="majorHAnsi" w:eastAsiaTheme="majorEastAsia" w:hAnsiTheme="majorHAnsi" w:cstheme="majorBidi"/>
-      <w:color w:val="1F4D78" w:themeColor="accent1" w:themeShade="7F"/>
+      <w:color w:val="000000" w:themeColor="text1"/>
       <w:sz w:val="24"/>
       <w:szCs w:val="24"/>
     </w:rPr>
@@ -2506,6 +2674,40 @@
       <w:color w:val="272727" w:themeColor="text1" w:themeTint="D8"/>
       <w:sz w:val="21"/>
       <w:szCs w:val="21"/>
+    </w:rPr>
+  </w:style>
+  <w:style w:type="paragraph" w:styleId="Titre">
+    <w:name w:val="Title"/>
+    <w:basedOn w:val="Normal"/>
+    <w:next w:val="Normal"/>
+    <w:link w:val="TitreCar"/>
+    <w:uiPriority w:val="10"/>
+    <w:qFormat/>
+    <w:rsid w:val="00866EB4"/>
+    <w:pPr>
+      <w:spacing w:after="0" w:line="240" w:lineRule="auto"/>
+      <w:contextualSpacing/>
+    </w:pPr>
+    <w:rPr>
+      <w:rFonts w:asciiTheme="majorHAnsi" w:eastAsiaTheme="majorEastAsia" w:hAnsiTheme="majorHAnsi" w:cstheme="majorBidi"/>
+      <w:spacing w:val="-10"/>
+      <w:kern w:val="28"/>
+      <w:sz w:val="56"/>
+      <w:szCs w:val="56"/>
+    </w:rPr>
+  </w:style>
+  <w:style w:type="character" w:customStyle="1" w:styleId="TitreCar">
+    <w:name w:val="Titre Car"/>
+    <w:basedOn w:val="Policepardfaut"/>
+    <w:link w:val="Titre"/>
+    <w:uiPriority w:val="10"/>
+    <w:rsid w:val="00866EB4"/>
+    <w:rPr>
+      <w:rFonts w:asciiTheme="majorHAnsi" w:eastAsiaTheme="majorEastAsia" w:hAnsiTheme="majorHAnsi" w:cstheme="majorBidi"/>
+      <w:spacing w:val="-10"/>
+      <w:kern w:val="28"/>
+      <w:sz w:val="56"/>
+      <w:szCs w:val="56"/>
     </w:rPr>
   </w:style>
 </w:styles>
@@ -2770,4 +2972,16 @@
     </a:ext>
   </a:extLst>
 </a:theme>
+</file>
+
+<file path=customXml/item1.xml><?xml version="1.0" encoding="utf-8"?>
+<b:Sources xmlns:b="http://schemas.openxmlformats.org/officeDocument/2006/bibliography" xmlns="http://schemas.openxmlformats.org/officeDocument/2006/bibliography" SelectedStyle="\APASixthEditionOfficeOnline.xsl" StyleName="APA" Version="6"/>
+</file>
+
+<file path=customXml/itemProps1.xml><?xml version="1.0" encoding="utf-8"?>
+<ds:datastoreItem xmlns:ds="http://schemas.openxmlformats.org/officeDocument/2006/customXml" ds:itemID="{5AC215A3-3AC4-4815-8FDA-99BAE0784B8D}">
+  <ds:schemaRefs>
+    <ds:schemaRef ds:uri="http://schemas.openxmlformats.org/officeDocument/2006/bibliography"/>
+  </ds:schemaRefs>
+</ds:datastoreItem>
 </file>
</xml_diff>